<commit_message>
Add build.xml for building
</commit_message>
<xml_diff>
--- a/dist/DICOMCleanerTutorial.docx
+++ b/dist/DICOMCleanerTutorial.docx
@@ -2,6 +2,203 @@
 <file path=word/document.xml><?xml version="1.0" encoding="utf-8"?>
 <w:document xmlns:wpc="http://schemas.microsoft.com/office/word/2010/wordprocessingCanvas" xmlns:mc="http://schemas.openxmlformats.org/markup-compatibility/2006" xmlns:o="urn:schemas-microsoft-com:office:office" xmlns:r="http://schemas.openxmlformats.org/officeDocument/2006/relationships" xmlns:m="http://schemas.openxmlformats.org/officeDocument/2006/math" xmlns:v="urn:schemas-microsoft-com:vml" xmlns:wp14="http://schemas.microsoft.com/office/word/2010/wordprocessingDrawing" xmlns:wp="http://schemas.openxmlformats.org/drawingml/2006/wordprocessingDrawing" xmlns:w10="urn:schemas-microsoft-com:office:word" xmlns:w="http://schemas.openxmlformats.org/wordprocessingml/2006/main" xmlns:w14="http://schemas.microsoft.com/office/word/2010/wordml" xmlns:wpg="http://schemas.microsoft.com/office/word/2010/wordprocessingGroup" xmlns:wpi="http://schemas.microsoft.com/office/word/2010/wordprocessingInk" xmlns:wne="http://schemas.microsoft.com/office/word/2006/wordml" xmlns:wps="http://schemas.microsoft.com/office/word/2010/wordprocessingShape" mc:Ignorable="w14 wp14">
   <w:body>
+    <w:p>
+      <w:pPr>
+        <w:rPr>
+          <w:b/>
+          <w:sz w:val="26"/>
+          <w:szCs w:val="26"/>
+          <w:lang w:val="en-US"/>
+        </w:rPr>
+      </w:pPr>
+      <w:r>
+        <w:rPr>
+          <w:b/>
+          <w:sz w:val="26"/>
+          <w:szCs w:val="26"/>
+          <w:lang w:val="en-US"/>
+        </w:rPr>
+        <w:t>Building DICOM Cleaner with Google Integration Demo</w:t>
+      </w:r>
+    </w:p>
+    <w:p>
+      <w:pPr>
+        <w:pStyle w:val="a3"/>
+        <w:numPr>
+          <w:ilvl w:val="0"/>
+          <w:numId w:val="3"/>
+        </w:numPr>
+        <w:rPr>
+          <w:lang w:val="en-US"/>
+        </w:rPr>
+      </w:pPr>
+      <w:r>
+        <w:rPr>
+          <w:lang w:val="en-US"/>
+        </w:rPr>
+        <w:t xml:space="preserve">Clone </w:t>
+      </w:r>
+      <w:r>
+        <w:rPr>
+          <w:lang w:val="en-US"/>
+        </w:rPr>
+        <w:t xml:space="preserve">repository that contains updated DICOM Cleaner project : </w:t>
+      </w:r>
+      <w:hyperlink r:id="rId6" w:history="1">
+        <w:r>
+          <w:rPr>
+            <w:rStyle w:val="a6"/>
+            <w:lang w:val="en-US"/>
+          </w:rPr>
+          <w:t>https://github.com/codeminders/dicomcleaner.git</w:t>
+        </w:r>
+      </w:hyperlink>
+    </w:p>
+    <w:p>
+      <w:pPr>
+        <w:pStyle w:val="a3"/>
+        <w:numPr>
+          <w:ilvl w:val="0"/>
+          <w:numId w:val="3"/>
+        </w:numPr>
+        <w:rPr>
+          <w:lang w:val="en-US"/>
+        </w:rPr>
+      </w:pPr>
+      <w:r>
+        <w:rPr>
+          <w:lang w:val="en-US"/>
+        </w:rPr>
+        <w:t>Build this project using ant tool. There is build.xml file for Ant.</w:t>
+      </w:r>
+    </w:p>
+    <w:p>
+      <w:pPr>
+        <w:pStyle w:val="a3"/>
+        <w:rPr>
+          <w:lang w:val="en-US"/>
+        </w:rPr>
+      </w:pPr>
+      <w:r>
+        <w:rPr>
+          <w:lang w:val="en-US"/>
+        </w:rPr>
+        <w:t xml:space="preserve">Execute: </w:t>
+      </w:r>
+      <w:r>
+        <w:rPr>
+          <w:lang w:val="en-US"/>
+        </w:rPr>
+        <w:t>“</w:t>
+      </w:r>
+      <w:proofErr w:type="gramStart"/>
+      <w:r>
+        <w:rPr>
+          <w:i/>
+          <w:lang w:val="en-US"/>
+        </w:rPr>
+        <w:t>ant</w:t>
+      </w:r>
+      <w:r>
+        <w:rPr>
+          <w:lang w:val="en-US"/>
+        </w:rPr>
+        <w:t xml:space="preserve"> ”</w:t>
+      </w:r>
+      <w:proofErr w:type="gramEnd"/>
+      <w:r>
+        <w:rPr>
+          <w:lang w:val="en-US"/>
+        </w:rPr>
+        <w:t xml:space="preserve"> or </w:t>
+      </w:r>
+      <w:r>
+        <w:rPr>
+          <w:lang w:val="en-US"/>
+        </w:rPr>
+        <w:t>“</w:t>
+      </w:r>
+      <w:r>
+        <w:rPr>
+          <w:i/>
+          <w:lang w:val="en-US"/>
+        </w:rPr>
+        <w:t>ant –f build.xml</w:t>
+      </w:r>
+      <w:r>
+        <w:rPr>
+          <w:lang w:val="en-US"/>
+        </w:rPr>
+        <w:t>”</w:t>
+      </w:r>
+      <w:bookmarkStart w:id="0" w:name="_GoBack"/>
+      <w:bookmarkEnd w:id="0"/>
+    </w:p>
+    <w:p>
+      <w:pPr>
+        <w:pStyle w:val="a3"/>
+        <w:numPr>
+          <w:ilvl w:val="0"/>
+          <w:numId w:val="3"/>
+        </w:numPr>
+        <w:rPr>
+          <w:lang w:val="en-US"/>
+        </w:rPr>
+      </w:pPr>
+      <w:r>
+        <w:rPr>
+          <w:lang w:val="en-US"/>
+        </w:rPr>
+        <w:t xml:space="preserve">After execution there is </w:t>
+      </w:r>
+      <w:proofErr w:type="spellStart"/>
+      <w:r>
+        <w:rPr>
+          <w:lang w:val="en-US"/>
+        </w:rPr>
+        <w:t>dist</w:t>
+      </w:r>
+      <w:proofErr w:type="spellEnd"/>
+      <w:r>
+        <w:rPr>
+          <w:lang w:val="en-US"/>
+        </w:rPr>
+        <w:t xml:space="preserve"> folder with dicomCleaner.jar in it. It is ready for execution.</w:t>
+      </w:r>
+    </w:p>
+    <w:p>
+      <w:pPr>
+        <w:rPr>
+          <w:lang w:val="en-US"/>
+        </w:rPr>
+      </w:pPr>
+      <w:r>
+        <w:rPr>
+          <w:lang w:val="en-US"/>
+        </w:rPr>
+        <w:br w:type="page"/>
+      </w:r>
+    </w:p>
+    <w:p>
+      <w:pPr>
+        <w:rPr>
+          <w:b/>
+          <w:sz w:val="26"/>
+          <w:szCs w:val="26"/>
+          <w:lang w:val="en-US"/>
+        </w:rPr>
+      </w:pPr>
+      <w:r>
+        <w:rPr>
+          <w:b/>
+          <w:sz w:val="26"/>
+          <w:szCs w:val="26"/>
+          <w:lang w:val="en-US"/>
+        </w:rPr>
+        <w:lastRenderedPageBreak/>
+        <w:t>Executing DICOM Cleaner with Google Integration</w:t>
+      </w:r>
+    </w:p>
     <w:p>
       <w:pPr>
         <w:pStyle w:val="a3"/>
@@ -37,15 +234,7 @@
         <w:rPr>
           <w:lang w:val="en-US"/>
         </w:rPr>
-        <w:t>To run DICOM Cle</w:t>
-      </w:r>
-      <w:bookmarkStart w:id="0" w:name="_GoBack"/>
-      <w:bookmarkEnd w:id="0"/>
-      <w:r>
-        <w:rPr>
-          <w:lang w:val="en-US"/>
-        </w:rPr>
-        <w:t>aner execute:</w:t>
+        <w:t>To run DICOM Cleaner execute:</w:t>
       </w:r>
     </w:p>
     <w:p>
@@ -99,7 +288,7 @@
                     </pic:cNvPicPr>
                   </pic:nvPicPr>
                   <pic:blipFill>
-                    <a:blip r:embed="rId6">
+                    <a:blip r:embed="rId7">
                       <a:extLst>
                         <a:ext uri="{28A0092B-C50C-407E-A947-70E740481C1C}">
                           <a14:useLocalDpi xmlns:a14="http://schemas.microsoft.com/office/drawing/2010/main" val="0"/>
@@ -253,7 +442,7 @@
                     </pic:cNvPicPr>
                   </pic:nvPicPr>
                   <pic:blipFill>
-                    <a:blip r:embed="rId7">
+                    <a:blip r:embed="rId8">
                       <a:extLst>
                         <a:ext uri="{28A0092B-C50C-407E-A947-70E740481C1C}">
                           <a14:useLocalDpi xmlns:a14="http://schemas.microsoft.com/office/drawing/2010/main" val="0"/>
@@ -550,7 +739,7 @@
                     </pic:cNvPicPr>
                   </pic:nvPicPr>
                   <pic:blipFill>
-                    <a:blip r:embed="rId8">
+                    <a:blip r:embed="rId9">
                       <a:extLst>
                         <a:ext uri="{28A0092B-C50C-407E-A947-70E740481C1C}">
                           <a14:useLocalDpi xmlns:a14="http://schemas.microsoft.com/office/drawing/2010/main" val="0"/>
@@ -811,7 +1000,7 @@
                     </pic:cNvPicPr>
                   </pic:nvPicPr>
                   <pic:blipFill>
-                    <a:blip r:embed="rId9">
+                    <a:blip r:embed="rId10">
                       <a:extLst>
                         <a:ext uri="{28A0092B-C50C-407E-A947-70E740481C1C}">
                           <a14:useLocalDpi xmlns:a14="http://schemas.microsoft.com/office/drawing/2010/main" val="0"/>
@@ -1144,7 +1333,7 @@
                     </pic:cNvPicPr>
                   </pic:nvPicPr>
                   <pic:blipFill>
-                    <a:blip r:embed="rId10">
+                    <a:blip r:embed="rId11">
                       <a:extLst>
                         <a:ext uri="{28A0092B-C50C-407E-A947-70E740481C1C}">
                           <a14:useLocalDpi xmlns:a14="http://schemas.microsoft.com/office/drawing/2010/main" val="0"/>
@@ -1270,7 +1459,7 @@
                     </pic:cNvPicPr>
                   </pic:nvPicPr>
                   <pic:blipFill>
-                    <a:blip r:embed="rId11">
+                    <a:blip r:embed="rId12">
                       <a:extLst>
                         <a:ext uri="{28A0092B-C50C-407E-A947-70E740481C1C}">
                           <a14:useLocalDpi xmlns:a14="http://schemas.microsoft.com/office/drawing/2010/main" val="0"/>
@@ -1368,7 +1557,7 @@
                     </pic:cNvPicPr>
                   </pic:nvPicPr>
                   <pic:blipFill>
-                    <a:blip r:embed="rId12">
+                    <a:blip r:embed="rId13">
                       <a:extLst>
                         <a:ext uri="{28A0092B-C50C-407E-A947-70E740481C1C}">
                           <a14:useLocalDpi xmlns:a14="http://schemas.microsoft.com/office/drawing/2010/main" val="0"/>
@@ -1502,9 +1691,9 @@
     </w:lvl>
   </w:abstractNum>
   <w:abstractNum w:abstractNumId="1">
-    <w:nsid w:val="771B1251"/>
+    <w:nsid w:val="6BD92083"/>
     <w:multiLevelType w:val="hybridMultilevel"/>
-    <w:tmpl w:val="97C26948"/>
+    <w:tmpl w:val="617E88AE"/>
     <w:lvl w:ilvl="0" w:tplc="0419000F">
       <w:start w:val="1"/>
       <w:numFmt w:val="decimal"/>
@@ -1590,10 +1779,102 @@
       </w:pPr>
     </w:lvl>
   </w:abstractNum>
+  <w:abstractNum w:abstractNumId="2">
+    <w:nsid w:val="771B1251"/>
+    <w:multiLevelType w:val="hybridMultilevel"/>
+    <w:tmpl w:val="97C26948"/>
+    <w:lvl w:ilvl="0" w:tplc="0419000F">
+      <w:start w:val="1"/>
+      <w:numFmt w:val="decimal"/>
+      <w:lvlText w:val="%1."/>
+      <w:lvlJc w:val="left"/>
+      <w:pPr>
+        <w:ind w:left="720" w:hanging="360"/>
+      </w:pPr>
+      <w:rPr>
+        <w:rFonts w:hint="default"/>
+      </w:rPr>
+    </w:lvl>
+    <w:lvl w:ilvl="1" w:tplc="04190019" w:tentative="1">
+      <w:start w:val="1"/>
+      <w:numFmt w:val="lowerLetter"/>
+      <w:lvlText w:val="%2."/>
+      <w:lvlJc w:val="left"/>
+      <w:pPr>
+        <w:ind w:left="1440" w:hanging="360"/>
+      </w:pPr>
+    </w:lvl>
+    <w:lvl w:ilvl="2" w:tplc="0419001B" w:tentative="1">
+      <w:start w:val="1"/>
+      <w:numFmt w:val="lowerRoman"/>
+      <w:lvlText w:val="%3."/>
+      <w:lvlJc w:val="right"/>
+      <w:pPr>
+        <w:ind w:left="2160" w:hanging="180"/>
+      </w:pPr>
+    </w:lvl>
+    <w:lvl w:ilvl="3" w:tplc="0419000F" w:tentative="1">
+      <w:start w:val="1"/>
+      <w:numFmt w:val="decimal"/>
+      <w:lvlText w:val="%4."/>
+      <w:lvlJc w:val="left"/>
+      <w:pPr>
+        <w:ind w:left="2880" w:hanging="360"/>
+      </w:pPr>
+    </w:lvl>
+    <w:lvl w:ilvl="4" w:tplc="04190019" w:tentative="1">
+      <w:start w:val="1"/>
+      <w:numFmt w:val="lowerLetter"/>
+      <w:lvlText w:val="%5."/>
+      <w:lvlJc w:val="left"/>
+      <w:pPr>
+        <w:ind w:left="3600" w:hanging="360"/>
+      </w:pPr>
+    </w:lvl>
+    <w:lvl w:ilvl="5" w:tplc="0419001B" w:tentative="1">
+      <w:start w:val="1"/>
+      <w:numFmt w:val="lowerRoman"/>
+      <w:lvlText w:val="%6."/>
+      <w:lvlJc w:val="right"/>
+      <w:pPr>
+        <w:ind w:left="4320" w:hanging="180"/>
+      </w:pPr>
+    </w:lvl>
+    <w:lvl w:ilvl="6" w:tplc="0419000F" w:tentative="1">
+      <w:start w:val="1"/>
+      <w:numFmt w:val="decimal"/>
+      <w:lvlText w:val="%7."/>
+      <w:lvlJc w:val="left"/>
+      <w:pPr>
+        <w:ind w:left="5040" w:hanging="360"/>
+      </w:pPr>
+    </w:lvl>
+    <w:lvl w:ilvl="7" w:tplc="04190019" w:tentative="1">
+      <w:start w:val="1"/>
+      <w:numFmt w:val="lowerLetter"/>
+      <w:lvlText w:val="%8."/>
+      <w:lvlJc w:val="left"/>
+      <w:pPr>
+        <w:ind w:left="5760" w:hanging="360"/>
+      </w:pPr>
+    </w:lvl>
+    <w:lvl w:ilvl="8" w:tplc="0419001B" w:tentative="1">
+      <w:start w:val="1"/>
+      <w:numFmt w:val="lowerRoman"/>
+      <w:lvlText w:val="%9."/>
+      <w:lvlJc w:val="right"/>
+      <w:pPr>
+        <w:ind w:left="6480" w:hanging="180"/>
+      </w:pPr>
+    </w:lvl>
+  </w:abstractNum>
   <w:num w:numId="1">
     <w:abstractNumId w:val="0"/>
   </w:num>
   <w:num w:numId="2">
+    <w:abstractNumId w:val="2"/>
+  </w:num>
+  <w:num w:numId="3">
     <w:abstractNumId w:val="1"/>
   </w:num>
 </w:numbering>
@@ -1827,6 +2108,17 @@
       <w:szCs w:val="16"/>
     </w:rPr>
   </w:style>
+  <w:style w:type="character" w:styleId="a6">
+    <w:name w:val="Hyperlink"/>
+    <w:basedOn w:val="a0"/>
+    <w:uiPriority w:val="99"/>
+    <w:unhideWhenUsed/>
+    <w:rsid w:val="003A7D93"/>
+    <w:rPr>
+      <w:color w:val="0000FF" w:themeColor="hyperlink"/>
+      <w:u w:val="single"/>
+    </w:rPr>
+  </w:style>
 </w:styles>
 </file>
 
@@ -2056,6 +2348,17 @@
       <w:rFonts w:ascii="Tahoma" w:hAnsi="Tahoma" w:cs="Tahoma"/>
       <w:sz w:val="16"/>
       <w:szCs w:val="16"/>
+    </w:rPr>
+  </w:style>
+  <w:style w:type="character" w:styleId="a6">
+    <w:name w:val="Hyperlink"/>
+    <w:basedOn w:val="a0"/>
+    <w:uiPriority w:val="99"/>
+    <w:unhideWhenUsed/>
+    <w:rsid w:val="003A7D93"/>
+    <w:rPr>
+      <w:color w:val="0000FF" w:themeColor="hyperlink"/>
+      <w:u w:val="single"/>
     </w:rPr>
   </w:style>
 </w:styles>

</xml_diff>